<commit_message>
Added example6 folder and modified 'Compile and Link.docx' file
</commit_message>
<xml_diff>
--- a/Chapter2/Compile and Link.docx
+++ b/Chapter2/Compile and Link.docx
@@ -1140,6 +1140,211 @@
       </w:r>
     </w:p>
     <w:p/>
+    <w:p>
+      <w:pPr>
+        <w:pStyle w:val="2"/>
+      </w:pPr>
+      <w:r>
+        <w:t>Резюме</w:t>
+      </w:r>
+    </w:p>
+    <w:p>
+      <w:pPr>
+        <w:ind w:left="284"/>
+      </w:pPr>
+      <w:r>
+        <w:t>В этой главе вы:</w:t>
+      </w:r>
+    </w:p>
+    <w:p>
+      <w:pPr>
+        <w:pStyle w:val="a5"/>
+        <w:numPr>
+          <w:ilvl w:val="0"/>
+          <w:numId w:val="2"/>
+        </w:numPr>
+      </w:pPr>
+      <w:r>
+        <w:t>познакомились с процессом компиляции кода на языке C и его различными</w:t>
+      </w:r>
+      <w:r>
+        <w:t xml:space="preserve"> </w:t>
+      </w:r>
+      <w:r>
+        <w:t>этапами. Мы обсудили каждый этап и узнали, что он принимает на вход и какой</w:t>
+      </w:r>
+      <w:r>
+        <w:t xml:space="preserve"> </w:t>
+      </w:r>
+      <w:r>
+        <w:t>результат он возвращает;</w:t>
+      </w:r>
+    </w:p>
+    <w:p>
+      <w:pPr>
+        <w:pStyle w:val="a5"/>
+        <w:numPr>
+          <w:ilvl w:val="0"/>
+          <w:numId w:val="2"/>
+        </w:numPr>
+      </w:pPr>
+      <w:r>
+        <w:t>узнали определение термина «</w:t>
+      </w:r>
+      <w:r>
+        <w:rPr>
+          <w:i/>
+          <w:iCs/>
+        </w:rPr>
+        <w:t>платформа</w:t>
+      </w:r>
+      <w:r>
+        <w:t>» и то, как разные ассемблеры могут</w:t>
+      </w:r>
+      <w:r>
+        <w:t xml:space="preserve"> </w:t>
+      </w:r>
+      <w:r>
+        <w:t>генерировать разные машинные инструкции для одной и той же программы на</w:t>
+      </w:r>
+      <w:r>
+        <w:t xml:space="preserve"> </w:t>
+      </w:r>
+      <w:r>
+        <w:t>языке C;</w:t>
+      </w:r>
+    </w:p>
+    <w:p>
+      <w:pPr>
+        <w:pStyle w:val="a5"/>
+        <w:numPr>
+          <w:ilvl w:val="0"/>
+          <w:numId w:val="2"/>
+        </w:numPr>
+      </w:pPr>
+      <w:r>
+        <w:t>подробно изучили каждый этап и компонент;</w:t>
+      </w:r>
+    </w:p>
+    <w:p>
+      <w:pPr>
+        <w:pStyle w:val="a5"/>
+        <w:numPr>
+          <w:ilvl w:val="0"/>
+          <w:numId w:val="2"/>
+        </w:numPr>
+      </w:pPr>
+      <w:r>
+        <w:t xml:space="preserve">изучили разделение компилятора на интерфейс и </w:t>
+      </w:r>
+      <w:proofErr w:type="spellStart"/>
+      <w:r>
+        <w:t>кодогенератор</w:t>
+      </w:r>
+      <w:proofErr w:type="spellEnd"/>
+      <w:r>
+        <w:t>, за счет которого GCC и LLVM поддерживают много разных языков;</w:t>
+      </w:r>
+    </w:p>
+    <w:p>
+      <w:pPr>
+        <w:pStyle w:val="a5"/>
+        <w:numPr>
+          <w:ilvl w:val="0"/>
+          <w:numId w:val="2"/>
+        </w:numPr>
+      </w:pPr>
+      <w:r>
+        <w:t>рассмотрели форматы объектных файлов и их зависимости от платформы;</w:t>
+      </w:r>
+    </w:p>
+    <w:p>
+      <w:pPr>
+        <w:pStyle w:val="a5"/>
+        <w:numPr>
+          <w:ilvl w:val="0"/>
+          <w:numId w:val="2"/>
+        </w:numPr>
+      </w:pPr>
+      <w:r>
+        <w:t>узнали, что объектные файлы зависят от платформы и должны иметь подходящий формат;</w:t>
+      </w:r>
+    </w:p>
+    <w:p>
+      <w:pPr>
+        <w:pStyle w:val="a5"/>
+        <w:numPr>
+          <w:ilvl w:val="0"/>
+          <w:numId w:val="2"/>
+        </w:numPr>
+      </w:pPr>
+      <w:r>
+        <w:t>рассмотрели принцип работы компоновщика, использование символов для</w:t>
+      </w:r>
+      <w:r>
+        <w:t xml:space="preserve"> </w:t>
+      </w:r>
+      <w:r>
+        <w:t xml:space="preserve">поиска недостающих определений в ходе </w:t>
+      </w:r>
+      <w:r>
+        <w:lastRenderedPageBreak/>
+        <w:t>формирования конечного продукта.</w:t>
+      </w:r>
+      <w:r>
+        <w:t xml:space="preserve"> и</w:t>
+      </w:r>
+      <w:r>
+        <w:t>зучили разные виды продуктов, которые можно получить из проекта на C,</w:t>
+      </w:r>
+      <w:r>
+        <w:t xml:space="preserve"> </w:t>
+      </w:r>
+      <w:r>
+        <w:t>и узнали, почему переносимые (или промежуточные) объектные файлы не причисляют к продуктам компиляции;</w:t>
+      </w:r>
+    </w:p>
+    <w:p>
+      <w:pPr>
+        <w:pStyle w:val="a5"/>
+        <w:numPr>
+          <w:ilvl w:val="0"/>
+          <w:numId w:val="2"/>
+        </w:numPr>
+      </w:pPr>
+      <w:r>
+        <w:t>узнали, как обмануть компоновщик, если предоставить ему неправильное определение</w:t>
+      </w:r>
+      <w:r>
+        <w:t>;</w:t>
+      </w:r>
+    </w:p>
+    <w:p>
+      <w:pPr>
+        <w:pStyle w:val="a5"/>
+        <w:numPr>
+          <w:ilvl w:val="0"/>
+          <w:numId w:val="2"/>
+        </w:numPr>
+      </w:pPr>
+      <w:r>
+        <w:t>рассмотрели декорирование имен в C++ и как с его помощью можно избежать</w:t>
+      </w:r>
+      <w:r>
+        <w:t xml:space="preserve"> </w:t>
+      </w:r>
+      <w:r>
+        <w:t>проблем</w:t>
+      </w:r>
+      <w:r>
+        <w:t>.</w:t>
+      </w:r>
+    </w:p>
+    <w:p>
+      <w:pPr>
+        <w:ind w:left="284"/>
+      </w:pPr>
+    </w:p>
     <w:sectPr>
       <w:pgSz w:w="11906" w:h="16838"/>
       <w:pgMar w:top="1134" w:right="850" w:bottom="1134" w:left="1701" w:header="708" w:footer="708" w:gutter="0"/>
@@ -1241,8 +1446,123 @@
       </w:pPr>
     </w:lvl>
   </w:abstractNum>
+  <w:abstractNum w:abstractNumId="1" w15:restartNumberingAfterBreak="0">
+    <w:nsid w:val="7D311937"/>
+    <w:multiLevelType w:val="hybridMultilevel"/>
+    <w:tmpl w:val="1764D0F6"/>
+    <w:lvl w:ilvl="0" w:tplc="46B04D34">
+      <w:numFmt w:val="bullet"/>
+      <w:lvlText w:val=""/>
+      <w:lvlJc w:val="left"/>
+      <w:pPr>
+        <w:ind w:left="644" w:hanging="360"/>
+      </w:pPr>
+      <w:rPr>
+        <w:rFonts w:ascii="Symbol" w:eastAsiaTheme="minorHAnsi" w:hAnsi="Symbol" w:cstheme="minorBidi" w:hint="default"/>
+      </w:rPr>
+    </w:lvl>
+    <w:lvl w:ilvl="1" w:tplc="04190003" w:tentative="1">
+      <w:start w:val="1"/>
+      <w:numFmt w:val="bullet"/>
+      <w:lvlText w:val="o"/>
+      <w:lvlJc w:val="left"/>
+      <w:pPr>
+        <w:ind w:left="1364" w:hanging="360"/>
+      </w:pPr>
+      <w:rPr>
+        <w:rFonts w:ascii="Courier New" w:hAnsi="Courier New" w:cs="Courier New" w:hint="default"/>
+      </w:rPr>
+    </w:lvl>
+    <w:lvl w:ilvl="2" w:tplc="04190005" w:tentative="1">
+      <w:start w:val="1"/>
+      <w:numFmt w:val="bullet"/>
+      <w:lvlText w:val=""/>
+      <w:lvlJc w:val="left"/>
+      <w:pPr>
+        <w:ind w:left="2084" w:hanging="360"/>
+      </w:pPr>
+      <w:rPr>
+        <w:rFonts w:ascii="Wingdings" w:hAnsi="Wingdings" w:hint="default"/>
+      </w:rPr>
+    </w:lvl>
+    <w:lvl w:ilvl="3" w:tplc="04190001" w:tentative="1">
+      <w:start w:val="1"/>
+      <w:numFmt w:val="bullet"/>
+      <w:lvlText w:val=""/>
+      <w:lvlJc w:val="left"/>
+      <w:pPr>
+        <w:ind w:left="2804" w:hanging="360"/>
+      </w:pPr>
+      <w:rPr>
+        <w:rFonts w:ascii="Symbol" w:hAnsi="Symbol" w:hint="default"/>
+      </w:rPr>
+    </w:lvl>
+    <w:lvl w:ilvl="4" w:tplc="04190003" w:tentative="1">
+      <w:start w:val="1"/>
+      <w:numFmt w:val="bullet"/>
+      <w:lvlText w:val="o"/>
+      <w:lvlJc w:val="left"/>
+      <w:pPr>
+        <w:ind w:left="3524" w:hanging="360"/>
+      </w:pPr>
+      <w:rPr>
+        <w:rFonts w:ascii="Courier New" w:hAnsi="Courier New" w:cs="Courier New" w:hint="default"/>
+      </w:rPr>
+    </w:lvl>
+    <w:lvl w:ilvl="5" w:tplc="04190005" w:tentative="1">
+      <w:start w:val="1"/>
+      <w:numFmt w:val="bullet"/>
+      <w:lvlText w:val=""/>
+      <w:lvlJc w:val="left"/>
+      <w:pPr>
+        <w:ind w:left="4244" w:hanging="360"/>
+      </w:pPr>
+      <w:rPr>
+        <w:rFonts w:ascii="Wingdings" w:hAnsi="Wingdings" w:hint="default"/>
+      </w:rPr>
+    </w:lvl>
+    <w:lvl w:ilvl="6" w:tplc="04190001" w:tentative="1">
+      <w:start w:val="1"/>
+      <w:numFmt w:val="bullet"/>
+      <w:lvlText w:val=""/>
+      <w:lvlJc w:val="left"/>
+      <w:pPr>
+        <w:ind w:left="4964" w:hanging="360"/>
+      </w:pPr>
+      <w:rPr>
+        <w:rFonts w:ascii="Symbol" w:hAnsi="Symbol" w:hint="default"/>
+      </w:rPr>
+    </w:lvl>
+    <w:lvl w:ilvl="7" w:tplc="04190003" w:tentative="1">
+      <w:start w:val="1"/>
+      <w:numFmt w:val="bullet"/>
+      <w:lvlText w:val="o"/>
+      <w:lvlJc w:val="left"/>
+      <w:pPr>
+        <w:ind w:left="5684" w:hanging="360"/>
+      </w:pPr>
+      <w:rPr>
+        <w:rFonts w:ascii="Courier New" w:hAnsi="Courier New" w:cs="Courier New" w:hint="default"/>
+      </w:rPr>
+    </w:lvl>
+    <w:lvl w:ilvl="8" w:tplc="04190005" w:tentative="1">
+      <w:start w:val="1"/>
+      <w:numFmt w:val="bullet"/>
+      <w:lvlText w:val=""/>
+      <w:lvlJc w:val="left"/>
+      <w:pPr>
+        <w:ind w:left="6404" w:hanging="360"/>
+      </w:pPr>
+      <w:rPr>
+        <w:rFonts w:ascii="Wingdings" w:hAnsi="Wingdings" w:hint="default"/>
+      </w:rPr>
+    </w:lvl>
+  </w:abstractNum>
   <w:num w:numId="1">
     <w:abstractNumId w:val="0"/>
+  </w:num>
+  <w:num w:numId="2">
+    <w:abstractNumId w:val="1"/>
   </w:num>
 </w:numbering>
 </file>

</xml_diff>